<commit_message>
adding survey on aggregation strategies
</commit_message>
<xml_diff>
--- a/Week1_DBnBI_Bibliography/BachmeierNTIM7020-1.docx
+++ b/Week1_DBnBI_Bibliography/BachmeierNTIM7020-1.docx
@@ -22,7 +22,7 @@
         <w:t xml:space="preserve">: </w:t>
       </w:r>
       <w:r>
-        <w:t>Basic Distributed System</w:t>
+        <w:t>Database Bibliography</w:t>
       </w:r>
     </w:p>
     <w:p>
@@ -64,19 +64,13 @@
         <w:jc w:val="center"/>
       </w:pPr>
       <w:r>
-        <w:t>September</w:t>
-      </w:r>
-      <w:r>
-        <w:t xml:space="preserve"> </w:t>
-      </w:r>
-      <w:r>
-        <w:t>22</w:t>
+        <w:t>December 7</w:t>
       </w:r>
       <w:r>
         <w:rPr>
           <w:vertAlign w:val="superscript"/>
         </w:rPr>
-        <w:t>nd</w:t>
+        <w:t>th</w:t>
       </w:r>
       <w:r>
         <w:t>, 2019</w:t>
@@ -100,25 +94,140 @@
     </w:p>
     <w:p>
       <w:pPr>
-        <w:pStyle w:val="Heading1"/>
+        <w:jc w:val="center"/>
+        <w:rPr>
+          <w:b/>
+        </w:rPr>
       </w:pPr>
-      <w:proofErr w:type="spellStart"/>
-      <w:r>
+      <w:r>
+        <w:rPr>
+          <w:b/>
+        </w:rPr>
         <w:lastRenderedPageBreak/>
-        <w:t>Sof</w:t>
+        <w:t>Bibliography</w:t>
+      </w:r>
+    </w:p>
+    <w:p>
+      <w:r>
+        <w:tab/>
+        <w:t>Data is the modern world</w:t>
+      </w:r>
+      <w:r>
+        <w:t>'</w:t>
+      </w:r>
+      <w:r>
+        <w:t xml:space="preserve">s oil.  It powers </w:t>
+      </w:r>
+      <w:r>
+        <w:t xml:space="preserve">algorithms that can detect when we are falling </w:t>
+      </w:r>
+      <w:r>
+        <w:t xml:space="preserve">into or </w:t>
+      </w:r>
+      <w:r>
+        <w:t>out of love</w:t>
+      </w:r>
+      <w:sdt>
+        <w:sdtPr>
+          <w:id w:val="-269094839"/>
+          <w:citation/>
+        </w:sdtPr>
+        <w:sdtContent>
+          <w:r>
+            <w:fldChar w:fldCharType="begin"/>
+          </w:r>
+          <w:r>
+            <w:instrText xml:space="preserve">CITATION Fac16 \l 1033 </w:instrText>
+          </w:r>
+          <w:r>
+            <w:fldChar w:fldCharType="separate"/>
+          </w:r>
+          <w:r>
+            <w:rPr>
+              <w:noProof/>
+            </w:rPr>
+            <w:t xml:space="preserve"> (Morris, 2016)</w:t>
+          </w:r>
+          <w:r>
+            <w:fldChar w:fldCharType="end"/>
+          </w:r>
+        </w:sdtContent>
+      </w:sdt>
+      <w:r>
+        <w:t>, secretly pregnant</w:t>
+      </w:r>
+      <w:r>
+        <w:t xml:space="preserve"> </w:t>
+      </w:r>
+      <w:sdt>
+        <w:sdtPr>
+          <w:id w:val="1048026772"/>
+          <w:citation/>
+        </w:sdtPr>
+        <w:sdtContent>
+          <w:r>
+            <w:fldChar w:fldCharType="begin"/>
+          </w:r>
+          <w:r>
+            <w:instrText xml:space="preserve"> CITATION Hil12 \l 1033 </w:instrText>
+          </w:r>
+          <w:r>
+            <w:fldChar w:fldCharType="separate"/>
+          </w:r>
+          <w:r>
+            <w:rPr>
+              <w:noProof/>
+            </w:rPr>
+            <w:t xml:space="preserve"> (Hill, 2012)</w:t>
+          </w:r>
+          <w:r>
+            <w:fldChar w:fldCharType="end"/>
+          </w:r>
+        </w:sdtContent>
+      </w:sdt>
+      <w:r>
+        <w:t>, and even topple national states</w:t>
+      </w:r>
+      <w:sdt>
+        <w:sdtPr>
+          <w:id w:val="2117945051"/>
+          <w:citation/>
+        </w:sdtPr>
+        <w:sdtContent>
+          <w:r>
+            <w:fldChar w:fldCharType="begin"/>
+          </w:r>
+          <w:r>
+            <w:instrText xml:space="preserve"> CITATION Cad17 \l 1033 </w:instrText>
+          </w:r>
+          <w:r>
+            <w:fldChar w:fldCharType="separate"/>
+          </w:r>
+          <w:r>
+            <w:rPr>
+              <w:noProof/>
+            </w:rPr>
+            <w:t xml:space="preserve"> (Cadwalladr, 2017)</w:t>
+          </w:r>
+          <w:r>
+            <w:fldChar w:fldCharType="end"/>
+          </w:r>
+        </w:sdtContent>
+      </w:sdt>
+      <w:r>
+        <w:t>.</w:t>
+      </w:r>
+      <w:r>
+        <w:t xml:space="preserve">  Oil begins its life as crude, and only through refining does it become much more.  Similarly, data begins as sequences of unstructured bytes that Business Intelligence can unlock via statistical inferences (e.g., machine learning) and modeling techniques.</w:t>
+      </w:r>
+      <w:r>
+        <w:t xml:space="preserve">  Before formulating these predictions, a datastore needs to be chosen to host the data.  Datastores come in various shapes and sizes to meet the needs of different access patterns requirements.  Afterward, related facts and relationships transform into higher-order knowledge to enable decision processes.</w:t>
       </w:r>
       <w:bookmarkStart w:id="0" w:name="_GoBack"/>
       <w:bookmarkEnd w:id="0"/>
-      <w:proofErr w:type="spellEnd"/>
-    </w:p>
-    <w:p/>
-    <w:p>
-      <w:pPr>
-        <w:pStyle w:val="Heading2"/>
-      </w:pPr>
     </w:p>
     <w:sectPr>
-      <w:headerReference w:type="default" r:id="rId6"/>
+      <w:headerReference w:type="default" r:id="rId7"/>
       <w:pgSz w:w="12240" w:h="15840"/>
       <w:pgMar w:top="1440" w:right="1440" w:bottom="1440" w:left="1440" w:header="720" w:footer="720" w:gutter="0"/>
       <w:pgNumType w:start="0"/>
@@ -227,28 +336,7 @@
             <w:color w:val="7F7F7F" w:themeColor="background1" w:themeShade="7F"/>
             <w:spacing w:val="60"/>
           </w:rPr>
-          <w:t>8</w:t>
-        </w:r>
-        <w:r>
-          <w:rPr>
-            <w:color w:val="7F7F7F" w:themeColor="background1" w:themeShade="7F"/>
-            <w:spacing w:val="60"/>
-          </w:rPr>
-          <w:t>1</w:t>
-        </w:r>
-        <w:r>
-          <w:rPr>
-            <w:color w:val="7F7F7F" w:themeColor="background1" w:themeShade="7F"/>
-            <w:spacing w:val="60"/>
-          </w:rPr>
-          <w:t>2</w:t>
-        </w:r>
-        <w:r>
-          <w:rPr>
-            <w:color w:val="7F7F7F" w:themeColor="background1" w:themeShade="7F"/>
-            <w:spacing w:val="60"/>
-          </w:rPr>
-          <w:t>0</w:t>
+          <w:t>7020</w:t>
         </w:r>
         <w:r>
           <w:rPr>
@@ -262,7 +350,7 @@
             <w:color w:val="7F7F7F" w:themeColor="background1" w:themeShade="7F"/>
             <w:spacing w:val="60"/>
           </w:rPr>
-          <w:t>DISTRIBUTED SYSTEMS</w:t>
+          <w:t>DATABASES &amp; BUS.INTELLIGENCE</w:t>
         </w:r>
         <w:r>
           <w:rPr>
@@ -1202,4 +1290,83 @@
     </a:ext>
   </a:extLst>
 </a:theme>
+</file>
+
+<file path=customXml/item1.xml><?xml version="1.0" encoding="utf-8"?>
+<b:Sources xmlns:b="http://schemas.openxmlformats.org/officeDocument/2006/bibliography" xmlns="http://schemas.openxmlformats.org/officeDocument/2006/bibliography" SelectedStyle="\APASixthEditionOfficeOnline.xsl" StyleName="APA" Version="6">
+  <b:Source>
+    <b:Tag>Hil12</b:Tag>
+    <b:SourceType>InternetSite</b:SourceType>
+    <b:Guid>{391AE62F-29B9-41A6-97CA-C14B1E7CA3EB}</b:Guid>
+    <b:Title>How Target Figured Out A Teen Girl Was Pregnant Before Her Father Did</b:Title>
+    <b:Year>2012</b:Year>
+    <b:InternetSiteTitle>Forbes</b:InternetSiteTitle>
+    <b:Month>Februrary</b:Month>
+    <b:Day>16</b:Day>
+    <b:URL>https://www.forbes.com/sites/kashmirhill/2012/02/16/how-target-figured-out-a-teen-girl-was-pregnant-before-her-father-did</b:URL>
+    <b:Author>
+      <b:Author>
+        <b:NameList>
+          <b:Person>
+            <b:Last>Hill</b:Last>
+            <b:First>Kashmir</b:First>
+          </b:Person>
+        </b:NameList>
+      </b:Author>
+    </b:Author>
+    <b:RefOrder>2</b:RefOrder>
+  </b:Source>
+  <b:Source>
+    <b:Tag>Fac16</b:Tag>
+    <b:SourceType>InternetSite</b:SourceType>
+    <b:Guid>{6388D9F9-A56C-4400-BB3A-DDBFE7BECAAF}</b:Guid>
+    <b:Title>Facebook Knows When You Fall In Love, And That's Pretty Creepy</b:Title>
+    <b:InternetSiteTitle>Forbes</b:InternetSiteTitle>
+    <b:Year>2016</b:Year>
+    <b:Month>December</b:Month>
+    <b:Day>31</b:Day>
+    <b:URL>https://www.forbes.com/sites/ianmorris/2016/12/31/facebook-knows-when-you-fall-in-love-and-thats-pretty-creepy/</b:URL>
+    <b:Author>
+      <b:Author>
+        <b:NameList>
+          <b:Person>
+            <b:Last>Morris</b:Last>
+            <b:First>I</b:First>
+          </b:Person>
+        </b:NameList>
+      </b:Author>
+    </b:Author>
+    <b:RefOrder>1</b:RefOrder>
+  </b:Source>
+  <b:Source>
+    <b:Tag>Cad17</b:Tag>
+    <b:SourceType>InternetSite</b:SourceType>
+    <b:Guid>{B644DD2D-B95B-4B6E-92B8-0AFB13F4A2C9}</b:Guid>
+    <b:Author>
+      <b:Author>
+        <b:NameList>
+          <b:Person>
+            <b:Last>Cadwalladr</b:Last>
+            <b:First>C</b:First>
+          </b:Person>
+        </b:NameList>
+      </b:Author>
+    </b:Author>
+    <b:Title>The great British Brexit robbery: how our democracy was hijacked</b:Title>
+    <b:InternetSiteTitle>The Guardian</b:InternetSiteTitle>
+    <b:Year>2017</b:Year>
+    <b:Month>May</b:Month>
+    <b:Day>7</b:Day>
+    <b:URL>https://www.theguardian.com/technology/2017/may/07/the-great-british-brexit-robbery-hijacked-democracy</b:URL>
+    <b:RefOrder>3</b:RefOrder>
+  </b:Source>
+</b:Sources>
+</file>
+
+<file path=customXml/itemProps1.xml><?xml version="1.0" encoding="utf-8"?>
+<ds:datastoreItem xmlns:ds="http://schemas.openxmlformats.org/officeDocument/2006/customXml" ds:itemID="{F2B6972A-2EC7-42DE-BBB5-C7959FFC6E46}">
+  <ds:schemaRefs>
+    <ds:schemaRef ds:uri="http://schemas.openxmlformats.org/officeDocument/2006/bibliography"/>
+  </ds:schemaRefs>
+</ds:datastoreItem>
 </file>
</xml_diff>

<commit_message>
add item to list
</commit_message>
<xml_diff>
--- a/Week1_DBnBI_Bibliography/BachmeierNTIM7020-1.docx
+++ b/Week1_DBnBI_Bibliography/BachmeierNTIM7020-1.docx
@@ -222,6 +222,60 @@
       </w:r>
       <w:r>
         <w:t xml:space="preserve">  Before formulating these predictions, a datastore needs to be chosen to host the data.  Datastores come in various shapes and sizes to meet the needs of different access patterns requirements.  Afterward, related facts and relationships transform into higher-order knowledge to enable decision processes.</w:t>
+      </w:r>
+    </w:p>
+    <w:p>
+      <w:pPr>
+        <w:pStyle w:val="Heading2"/>
+      </w:pPr>
+      <w:r>
+        <w:t>Data aggregation processes: a survey, a taxonomy, and</w:t>
+      </w:r>
+      <w:r>
+        <w:t xml:space="preserve"> </w:t>
+      </w:r>
+      <w:r>
+        <w:t>design guidelines</w:t>
+      </w:r>
+      <w:r>
+        <w:t xml:space="preserve"> (2019)</w:t>
+      </w:r>
+    </w:p>
+    <w:p>
+      <w:r>
+        <w:tab/>
+      </w:r>
+      <w:r>
+        <w:t xml:space="preserve">The Data Aggregation Taxonomy (DAGGTAX) attempts to enumerate the different permutations of aggregation functions.  These variations have (1) periodic, sporadic, or aperiodic timing requirements, as they (2) prepare, aggregate, and perform post-handling of data </w:t>
+      </w:r>
+      <w:sdt>
+        <w:sdtPr>
+          <w:id w:val="1073087110"/>
+          <w:citation/>
+        </w:sdtPr>
+        <w:sdtContent>
+          <w:r>
+            <w:fldChar w:fldCharType="begin"/>
+          </w:r>
+          <w:r>
+            <w:instrText xml:space="preserve">CITATION Cai19 \l 1033 </w:instrText>
+          </w:r>
+          <w:r>
+            <w:fldChar w:fldCharType="separate"/>
+          </w:r>
+          <w:r>
+            <w:rPr>
+              <w:noProof/>
+            </w:rPr>
+            <w:t>(Cai, Gallina, &amp; Nyström, 2019)</w:t>
+          </w:r>
+          <w:r>
+            <w:fldChar w:fldCharType="end"/>
+          </w:r>
+        </w:sdtContent>
+      </w:sdt>
+      <w:r>
+        <w:t>.</w:t>
       </w:r>
       <w:bookmarkStart w:id="0" w:name="_GoBack"/>
       <w:bookmarkEnd w:id="0"/>
@@ -1360,11 +1414,39 @@
     <b:URL>https://www.theguardian.com/technology/2017/may/07/the-great-british-brexit-robbery-hijacked-democracy</b:URL>
     <b:RefOrder>3</b:RefOrder>
   </b:Source>
+  <b:Source>
+    <b:Tag>Cai19</b:Tag>
+    <b:SourceType>JournalArticle</b:SourceType>
+    <b:Guid>{60B61F17-D02F-4C7B-9A7F-CDF8BBC47932}</b:Guid>
+    <b:Title>Data aggregation processes: a survey, a taxonomy, and design guidelines</b:Title>
+    <b:Year>2019</b:Year>
+    <b:Author>
+      <b:Author>
+        <b:NameList>
+          <b:Person>
+            <b:Last>Cai</b:Last>
+            <b:First>S.</b:First>
+          </b:Person>
+          <b:Person>
+            <b:Last>Gallina</b:Last>
+            <b:First>B.</b:First>
+          </b:Person>
+          <b:Person>
+            <b:Last>Nyström</b:Last>
+            <b:First>D</b:First>
+          </b:Person>
+        </b:NameList>
+      </b:Author>
+    </b:Author>
+    <b:JournalName>Computing October Volume 101, Issue 10</b:JournalName>
+    <b:Pages>1397–1429</b:Pages>
+    <b:RefOrder>4</b:RefOrder>
+  </b:Source>
 </b:Sources>
 </file>
 
 <file path=customXml/itemProps1.xml><?xml version="1.0" encoding="utf-8"?>
-<ds:datastoreItem xmlns:ds="http://schemas.openxmlformats.org/officeDocument/2006/customXml" ds:itemID="{F2B6972A-2EC7-42DE-BBB5-C7959FFC6E46}">
+<ds:datastoreItem xmlns:ds="http://schemas.openxmlformats.org/officeDocument/2006/customXml" ds:itemID="{B87B26B6-ADB2-4F9A-9EEE-1CB4FB2047D1}">
   <ds:schemaRefs>
     <ds:schemaRef ds:uri="http://schemas.openxmlformats.org/officeDocument/2006/bibliography"/>
   </ds:schemaRefs>

</xml_diff>

<commit_message>
add couple more articles to the list
</commit_message>
<xml_diff>
--- a/Week1_DBnBI_Bibliography/BachmeierNTIM7020-1.docx
+++ b/Week1_DBnBI_Bibliography/BachmeierNTIM7020-1.docx
@@ -221,7 +221,134 @@
         <w:t xml:space="preserve">  Oil begins its life as crude, and only through refining does it become much more.  Similarly, data begins as sequences of unstructured bytes that Business Intelligence can unlock via statistical inferences (e.g., machine learning) and modeling techniques.</w:t>
       </w:r>
       <w:r>
-        <w:t xml:space="preserve">  Before formulating these predictions, a datastore needs to be chosen to host the data.  Datastores come in various shapes and sizes to meet the needs of different access patterns requirements.  Afterward, related facts and relationships transform into higher-order knowledge to enable decision processes.</w:t>
+        <w:t xml:space="preserve">  Before formulating these predictions, a datastore needs to be chosen to host the data.  Datastores come in various shapes and sizes to meet the needs of different </w:t>
+      </w:r>
+      <w:r>
+        <w:t xml:space="preserve">volume, velocity, variety </w:t>
+      </w:r>
+      <w:r>
+        <w:t xml:space="preserve">access pattern </w:t>
+      </w:r>
+      <w:r>
+        <w:t>requirements</w:t>
+      </w:r>
+      <w:sdt>
+        <w:sdtPr>
+          <w:id w:val="1078563338"/>
+          <w:citation/>
+        </w:sdtPr>
+        <w:sdtContent>
+          <w:r>
+            <w:fldChar w:fldCharType="begin"/>
+          </w:r>
+          <w:r>
+            <w:instrText xml:space="preserve">CITATION Tal18 \l 1033 </w:instrText>
+          </w:r>
+          <w:r>
+            <w:fldChar w:fldCharType="separate"/>
+          </w:r>
+          <w:r>
+            <w:rPr>
+              <w:noProof/>
+            </w:rPr>
+            <w:t xml:space="preserve"> (Taleb, Serhani, &amp; Dssouli, 2018)</w:t>
+          </w:r>
+          <w:r>
+            <w:fldChar w:fldCharType="end"/>
+          </w:r>
+        </w:sdtContent>
+      </w:sdt>
+      <w:r>
+        <w:t>.  Afterward, related facts and relationships transform into higher-order knowledge to enable decision processes.</w:t>
+      </w:r>
+    </w:p>
+    <w:p>
+      <w:pPr>
+        <w:pStyle w:val="Heading2"/>
+      </w:pPr>
+      <w:r>
+        <w:rPr>
+          <w:rStyle w:val="Strong"/>
+          <w:b/>
+          <w:bCs w:val="0"/>
+        </w:rPr>
+        <w:t>Data</w:t>
+      </w:r>
+      <w:r>
+        <w:t> Storage </w:t>
+      </w:r>
+      <w:r>
+        <w:rPr>
+          <w:rStyle w:val="Strong"/>
+          <w:b/>
+          <w:bCs w:val="0"/>
+        </w:rPr>
+        <w:t>Management</w:t>
+      </w:r>
+      <w:r>
+        <w:t> in Cloud Environments</w:t>
+      </w:r>
+      <w:r>
+        <w:t xml:space="preserve"> (2019)</w:t>
+      </w:r>
+    </w:p>
+    <w:p>
+      <w:r>
+        <w:tab/>
+        <w:t>This is an article about different cloud databases</w:t>
+      </w:r>
+      <w:sdt>
+        <w:sdtPr>
+          <w:id w:val="341675627"/>
+          <w:citation/>
+        </w:sdtPr>
+        <w:sdtContent>
+          <w:r>
+            <w:fldChar w:fldCharType="begin"/>
+          </w:r>
+          <w:r>
+            <w:instrText xml:space="preserve"> CITATION Yas17 \l 1033 </w:instrText>
+          </w:r>
+          <w:r>
+            <w:fldChar w:fldCharType="separate"/>
+          </w:r>
+          <w:r>
+            <w:rPr>
+              <w:noProof/>
+            </w:rPr>
+            <w:t xml:space="preserve"> (Yaser, Adel, &amp; Rajkumar, 2017)</w:t>
+          </w:r>
+          <w:r>
+            <w:fldChar w:fldCharType="end"/>
+          </w:r>
+        </w:sdtContent>
+      </w:sdt>
+      <w:r>
+        <w:t xml:space="preserve"> and probably makes for a good</w:t>
+      </w:r>
+      <w:r>
+        <w:t xml:space="preserve"> opener.</w:t>
+      </w:r>
+      <w:r>
+        <w:t xml:space="preserve"> </w:t>
+      </w:r>
+    </w:p>
+    <w:p>
+      <w:r>
+        <w:tab/>
+        <w:t xml:space="preserve">Here is a related article </w:t>
+      </w:r>
+      <w:r>
+        <w:t>A survey on data storage and placement methodologies for Cloud-Big Data ecosystem</w:t>
+      </w:r>
+      <w:r>
+        <w:t xml:space="preserve"> (</w:t>
+      </w:r>
+      <w:r>
+        <w:t>Somnath Mazumdar1 , Daniel Seybold2 , Kyriakos Kritikos3* and Yiannis Verginadis4</w:t>
+      </w:r>
+      <w:r>
+        <w:t>)</w:t>
       </w:r>
     </w:p>
     <w:p>
@@ -277,6 +404,65 @@
       <w:r>
         <w:t>.</w:t>
       </w:r>
+    </w:p>
+    <w:p>
+      <w:pPr>
+        <w:pStyle w:val="Heading2"/>
+      </w:pPr>
+      <w:r>
+        <w:t>Big Data Quality: A Survey (2018)</w:t>
+      </w:r>
+    </w:p>
+    <w:p>
+      <w:r>
+        <w:lastRenderedPageBreak/>
+        <w:tab/>
+        <w:t>Good data in, good aggregations out</w:t>
+      </w:r>
+      <w:proofErr w:type="gramStart"/>
+      <w:r>
+        <w:t xml:space="preserve">. </w:t>
+      </w:r>
+      <w:proofErr w:type="gramEnd"/>
+      <w:r>
+        <w:t>It is important to measure your data quality upfront and often</w:t>
+      </w:r>
+      <w:sdt>
+        <w:sdtPr>
+          <w:id w:val="-776636997"/>
+          <w:citation/>
+        </w:sdtPr>
+        <w:sdtContent>
+          <w:r>
+            <w:fldChar w:fldCharType="begin"/>
+          </w:r>
+          <w:r>
+            <w:instrText xml:space="preserve"> CITATION Tal18 \l 1033 </w:instrText>
+          </w:r>
+          <w:r>
+            <w:fldChar w:fldCharType="separate"/>
+          </w:r>
+          <w:r>
+            <w:rPr>
+              <w:noProof/>
+            </w:rPr>
+            <w:t xml:space="preserve"> (Taleb, Serhani, &amp; Dssouli, 2018)</w:t>
+          </w:r>
+          <w:r>
+            <w:fldChar w:fldCharType="end"/>
+          </w:r>
+        </w:sdtContent>
+      </w:sdt>
+      <w:proofErr w:type="gramStart"/>
+      <w:r>
+        <w:t xml:space="preserve">. </w:t>
+      </w:r>
+      <w:proofErr w:type="gramEnd"/>
+      <w:r>
+        <w:t>Read the article and put more content here.</w:t>
+      </w:r>
+    </w:p>
+    <w:p>
       <w:bookmarkStart w:id="0" w:name="_GoBack"/>
       <w:bookmarkEnd w:id="0"/>
     </w:p>
@@ -892,7 +1078,6 @@
   <w:style w:type="character" w:default="1" w:styleId="DefaultParagraphFont">
     <w:name w:val="Default Paragraph Font"/>
     <w:uiPriority w:val="1"/>
-    <w:semiHidden/>
     <w:unhideWhenUsed/>
   </w:style>
   <w:style w:type="table" w:default="1" w:styleId="TableNormal">
@@ -1046,6 +1231,17 @@
       <w:b/>
       <w:sz w:val="24"/>
       <w:szCs w:val="24"/>
+    </w:rPr>
+  </w:style>
+  <w:style w:type="character" w:styleId="Strong">
+    <w:name w:val="Strong"/>
+    <w:basedOn w:val="DefaultParagraphFont"/>
+    <w:uiPriority w:val="22"/>
+    <w:qFormat/>
+    <w:rsid w:val="0054747B"/>
+    <w:rPr>
+      <w:b/>
+      <w:bCs/>
     </w:rPr>
   </w:style>
 </w:styles>
@@ -1440,13 +1636,68 @@
     </b:Author>
     <b:JournalName>Computing October Volume 101, Issue 10</b:JournalName>
     <b:Pages>1397–1429</b:Pages>
+    <b:RefOrder>5</b:RefOrder>
+  </b:Source>
+  <b:Source>
+    <b:Tag>Tal18</b:Tag>
+    <b:SourceType>JournalArticle</b:SourceType>
+    <b:Guid>{809400A1-97F7-46BE-B211-1E56AF75A9E2}</b:Guid>
+    <b:Author>
+      <b:Author>
+        <b:NameList>
+          <b:Person>
+            <b:Last>Taleb</b:Last>
+            <b:First>I</b:First>
+          </b:Person>
+          <b:Person>
+            <b:Last>Serhani</b:Last>
+            <b:First>M</b:First>
+          </b:Person>
+          <b:Person>
+            <b:Last>Dssouli</b:Last>
+            <b:First>R</b:First>
+          </b:Person>
+        </b:NameList>
+      </b:Author>
+    </b:Author>
+    <b:Title>Big Data Quality: A Survey</b:Title>
+    <b:JournalName>IEEE International Congress on Big Data</b:JournalName>
+    <b:Year>2018</b:Year>
     <b:RefOrder>4</b:RefOrder>
+  </b:Source>
+  <b:Source>
+    <b:Tag>Yas17</b:Tag>
+    <b:SourceType>JournalArticle</b:SourceType>
+    <b:Guid>{36F90557-9093-4DA3-AE44-3AB45E572387}</b:Guid>
+    <b:Author>
+      <b:Author>
+        <b:NameList>
+          <b:Person>
+            <b:Last>Yaser</b:Last>
+            <b:First>M</b:First>
+          </b:Person>
+          <b:Person>
+            <b:Last>Adel</b:Last>
+            <b:First>T</b:First>
+          </b:Person>
+          <b:Person>
+            <b:Last>Rajkumar</b:Last>
+            <b:First>B</b:First>
+          </b:Person>
+        </b:NameList>
+      </b:Author>
+    </b:Author>
+    <b:Title>Data Storage Management in Cloud Environments : Taxonomy, Survey, and Future Directions</b:Title>
+    <b:JournalName>ACM Computing Surveys  50(6)</b:JournalName>
+    <b:Year>2017</b:Year>
+    <b:Pages>1-51</b:Pages>
+    <b:RefOrder>6</b:RefOrder>
   </b:Source>
 </b:Sources>
 </file>
 
 <file path=customXml/itemProps1.xml><?xml version="1.0" encoding="utf-8"?>
-<ds:datastoreItem xmlns:ds="http://schemas.openxmlformats.org/officeDocument/2006/customXml" ds:itemID="{B87B26B6-ADB2-4F9A-9EEE-1CB4FB2047D1}">
+<ds:datastoreItem xmlns:ds="http://schemas.openxmlformats.org/officeDocument/2006/customXml" ds:itemID="{4A5366E2-2590-4E13-A94F-C8584EB2FF0E}">
   <ds:schemaRefs>
     <ds:schemaRef ds:uri="http://schemas.openxmlformats.org/officeDocument/2006/bibliography"/>
   </ds:schemaRefs>

</xml_diff>

<commit_message>
add outline of paper
</commit_message>
<xml_diff>
--- a/Week1_DBnBI_Bibliography/BachmeierNTIM7020-1.docx
+++ b/Week1_DBnBI_Bibliography/BachmeierNTIM7020-1.docx
@@ -417,15 +417,7 @@
       <w:r>
         <w:lastRenderedPageBreak/>
         <w:tab/>
-        <w:t>Good data in, good aggregations out</w:t>
-      </w:r>
-      <w:proofErr w:type="gramStart"/>
-      <w:r>
-        <w:t xml:space="preserve">. </w:t>
-      </w:r>
-      <w:proofErr w:type="gramEnd"/>
-      <w:r>
-        <w:t>It is important to measure your data quality upfront and often</w:t>
+        <w:t>Good data in, good aggregations out. It is important to measure your data quality upfront and often</w:t>
       </w:r>
       <w:sdt>
         <w:sdtPr>
@@ -453,21 +445,220 @@
           </w:r>
         </w:sdtContent>
       </w:sdt>
-      <w:proofErr w:type="gramStart"/>
-      <w:r>
-        <w:t xml:space="preserve">. </w:t>
-      </w:r>
-      <w:proofErr w:type="gramEnd"/>
-      <w:r>
-        <w:t>Read the article and put more content here.</w:t>
-      </w:r>
-    </w:p>
-    <w:p>
+      <w:r>
+        <w:t>. Read the article and put more content here.</w:t>
+      </w:r>
+    </w:p>
+    <w:p/>
+    <w:p>
+      <w:pPr>
+        <w:pStyle w:val="ListParagraph"/>
+        <w:numPr>
+          <w:ilvl w:val="0"/>
+          <w:numId w:val="1"/>
+        </w:numPr>
+      </w:pPr>
+      <w:r>
+        <w:t>Database Technologies</w:t>
+      </w:r>
+    </w:p>
+    <w:p>
+      <w:pPr>
+        <w:pStyle w:val="ListParagraph"/>
+        <w:numPr>
+          <w:ilvl w:val="1"/>
+          <w:numId w:val="1"/>
+        </w:numPr>
+      </w:pPr>
+      <w:r>
+        <w:t>Cloud Storage</w:t>
+      </w:r>
       <w:bookmarkStart w:id="0" w:name="_GoBack"/>
       <w:bookmarkEnd w:id="0"/>
     </w:p>
+    <w:p>
+      <w:pPr>
+        <w:pStyle w:val="ListParagraph"/>
+        <w:numPr>
+          <w:ilvl w:val="1"/>
+          <w:numId w:val="1"/>
+        </w:numPr>
+      </w:pPr>
+      <w:r>
+        <w:t xml:space="preserve">Next Topic: A Graph Database of Yelp Dataset Challenge 2018 </w:t>
+      </w:r>
+      <w:proofErr w:type="spellStart"/>
+      <w:r>
+        <w:t>Krommuller</w:t>
+      </w:r>
+      <w:proofErr w:type="spellEnd"/>
+    </w:p>
+    <w:p>
+      <w:pPr>
+        <w:pStyle w:val="ListParagraph"/>
+        <w:numPr>
+          <w:ilvl w:val="1"/>
+          <w:numId w:val="1"/>
+        </w:numPr>
+      </w:pPr>
+      <w:r>
+        <w:t>A Comprehensive Survey of OLAP: Recent Trends</w:t>
+      </w:r>
+    </w:p>
+    <w:p>
+      <w:pPr>
+        <w:pStyle w:val="ListParagraph"/>
+        <w:numPr>
+          <w:ilvl w:val="1"/>
+          <w:numId w:val="1"/>
+        </w:numPr>
+      </w:pPr>
+      <w:r>
+        <w:t xml:space="preserve">&lt;something no </w:t>
+      </w:r>
+      <w:proofErr w:type="spellStart"/>
+      <w:r>
+        <w:t>sql</w:t>
+      </w:r>
+      <w:proofErr w:type="spellEnd"/>
+      <w:r>
+        <w:t xml:space="preserve"> specific here&gt;</w:t>
+      </w:r>
+    </w:p>
+    <w:p>
+      <w:pPr>
+        <w:pStyle w:val="ListParagraph"/>
+        <w:numPr>
+          <w:ilvl w:val="0"/>
+          <w:numId w:val="1"/>
+        </w:numPr>
+      </w:pPr>
+      <w:r>
+        <w:t>Migration</w:t>
+      </w:r>
+    </w:p>
+    <w:p>
+      <w:pPr>
+        <w:pStyle w:val="ListParagraph"/>
+        <w:numPr>
+          <w:ilvl w:val="1"/>
+          <w:numId w:val="1"/>
+        </w:numPr>
+      </w:pPr>
+      <w:r>
+        <w:t>Data Storage Management in Cloud Environments</w:t>
+      </w:r>
+    </w:p>
+    <w:p>
+      <w:pPr>
+        <w:pStyle w:val="ListParagraph"/>
+        <w:numPr>
+          <w:ilvl w:val="1"/>
+          <w:numId w:val="1"/>
+        </w:numPr>
+      </w:pPr>
+      <w:r>
+        <w:t>Document-Oriented Data Schema for Relational Database Migration to NoSQL</w:t>
+      </w:r>
+    </w:p>
+    <w:p>
+      <w:pPr>
+        <w:pStyle w:val="ListParagraph"/>
+        <w:numPr>
+          <w:ilvl w:val="1"/>
+          <w:numId w:val="1"/>
+        </w:numPr>
+      </w:pPr>
+      <w:r>
+        <w:t>Bringing SQL databases to key-based NoSQL databases a canonical approach</w:t>
+      </w:r>
+    </w:p>
+    <w:p>
+      <w:pPr>
+        <w:pStyle w:val="ListParagraph"/>
+        <w:numPr>
+          <w:ilvl w:val="0"/>
+          <w:numId w:val="1"/>
+        </w:numPr>
+      </w:pPr>
+      <w:r>
+        <w:t>Business Intelligence</w:t>
+      </w:r>
+    </w:p>
+    <w:p>
+      <w:pPr>
+        <w:pStyle w:val="ListParagraph"/>
+        <w:numPr>
+          <w:ilvl w:val="1"/>
+          <w:numId w:val="1"/>
+        </w:numPr>
+      </w:pPr>
+      <w:r>
+        <w:t>BI for Enterprise Systems</w:t>
+      </w:r>
+    </w:p>
+    <w:p>
+      <w:pPr>
+        <w:pStyle w:val="ListParagraph"/>
+        <w:numPr>
+          <w:ilvl w:val="1"/>
+          <w:numId w:val="1"/>
+        </w:numPr>
+      </w:pPr>
+      <w:r>
+        <w:t>&lt;</w:t>
+      </w:r>
+      <w:r>
+        <w:t xml:space="preserve"> -or- </w:t>
+      </w:r>
+      <w:r>
+        <w:t xml:space="preserve">something </w:t>
+      </w:r>
+      <w:r>
+        <w:t xml:space="preserve">BI </w:t>
+      </w:r>
+      <w:r>
+        <w:t>specific here&gt;</w:t>
+      </w:r>
+    </w:p>
+    <w:p>
+      <w:pPr>
+        <w:pStyle w:val="ListParagraph"/>
+        <w:numPr>
+          <w:ilvl w:val="0"/>
+          <w:numId w:val="1"/>
+        </w:numPr>
+      </w:pPr>
+      <w:r>
+        <w:t>BI Transformations</w:t>
+      </w:r>
+    </w:p>
+    <w:p>
+      <w:pPr>
+        <w:pStyle w:val="ListParagraph"/>
+        <w:numPr>
+          <w:ilvl w:val="1"/>
+          <w:numId w:val="1"/>
+        </w:numPr>
+      </w:pPr>
+      <w:r>
+        <w:t>Aggregations</w:t>
+      </w:r>
+    </w:p>
+    <w:p>
+      <w:pPr>
+        <w:pStyle w:val="ListParagraph"/>
+        <w:numPr>
+          <w:ilvl w:val="1"/>
+          <w:numId w:val="1"/>
+        </w:numPr>
+      </w:pPr>
+      <w:r>
+        <w:t>Big Data Quality</w:t>
+      </w:r>
+    </w:p>
     <w:sectPr>
-      <w:headerReference w:type="default" r:id="rId7"/>
+      <w:headerReference w:type="default" r:id="rId8"/>
       <w:pgSz w:w="12240" w:h="15840"/>
       <w:pgMar w:top="1440" w:right="1440" w:bottom="1440" w:left="1440" w:header="720" w:footer="720" w:gutter="0"/>
       <w:pgNumType w:start="0"/>
@@ -537,7 +728,7 @@
         <w:color w:val="7F7F7F" w:themeColor="background1" w:themeShade="7F"/>
         <w:spacing w:val="60"/>
       </w:rPr>
-      <w:id w:val="568852886"/>
+      <w:id w:val="-68506488"/>
       <w:docPartObj>
         <w:docPartGallery w:val="Page Numbers (Top of Page)"/>
         <w:docPartUnique/>
@@ -637,6 +828,126 @@
     </w:pPr>
   </w:p>
 </w:hdr>
+</file>
+
+<file path=word/numbering.xml><?xml version="1.0" encoding="utf-8"?>
+<w:numbering xmlns:wpc="http://schemas.microsoft.com/office/word/2010/wordprocessingCanvas" xmlns:cx="http://schemas.microsoft.com/office/drawing/2014/chartex" xmlns:cx1="http://schemas.microsoft.com/office/drawing/2015/9/8/chartex" xmlns:cx2="http://schemas.microsoft.com/office/drawing/2015/10/21/chartex" xmlns:cx3="http://schemas.microsoft.com/office/drawing/2016/5/9/chartex" xmlns:cx4="http://schemas.microsoft.com/office/drawing/2016/5/10/chartex" xmlns:cx5="http://schemas.microsoft.com/office/drawing/2016/5/11/chartex" xmlns:cx6="http://schemas.microsoft.com/office/drawing/2016/5/12/chartex" xmlns:cx7="http://schemas.microsoft.com/office/drawing/2016/5/13/chartex" xmlns:cx8="http://schemas.microsoft.com/office/drawing/2016/5/14/chartex" xmlns:mc="http://schemas.openxmlformats.org/markup-compatibility/2006" xmlns:aink="http://schemas.microsoft.com/office/drawing/2016/ink" xmlns:am3d="http://schemas.microsoft.com/office/drawing/2017/model3d" xmlns:o="urn:schemas-microsoft-com:office:office" xmlns:r="http://schemas.openxmlformats.org/officeDocument/2006/relationships" xmlns:m="http://schemas.openxmlformats.org/officeDocument/2006/math" xmlns:v="urn:schemas-microsoft-com:vml" xmlns:wp14="http://schemas.microsoft.com/office/word/2010/wordprocessingDrawing" xmlns:wp="http://schemas.openxmlformats.org/drawingml/2006/wordprocessingDrawing" xmlns:w10="urn:schemas-microsoft-com:office:word" xmlns:w="http://schemas.openxmlformats.org/wordprocessingml/2006/main" xmlns:w14="http://schemas.microsoft.com/office/word/2010/wordml" xmlns:w15="http://schemas.microsoft.com/office/word/2012/wordml" xmlns:w16cid="http://schemas.microsoft.com/office/word/2016/wordml/cid" xmlns:w16se="http://schemas.microsoft.com/office/word/2015/wordml/symex" xmlns:wpg="http://schemas.microsoft.com/office/word/2010/wordprocessingGroup" xmlns:wpi="http://schemas.microsoft.com/office/word/2010/wordprocessingInk" xmlns:wne="http://schemas.microsoft.com/office/word/2006/wordml" xmlns:wps="http://schemas.microsoft.com/office/word/2010/wordprocessingShape" mc:Ignorable="w14 w15 w16se w16cid wp14">
+  <w:abstractNum w:abstractNumId="0" w15:restartNumberingAfterBreak="0">
+    <w:nsid w:val="091F185B"/>
+    <w:multiLevelType w:val="hybridMultilevel"/>
+    <w:tmpl w:val="0BF2BFAA"/>
+    <w:lvl w:ilvl="0" w:tplc="8D300DE2">
+      <w:numFmt w:val="bullet"/>
+      <w:lvlText w:val=""/>
+      <w:lvlJc w:val="left"/>
+      <w:pPr>
+        <w:ind w:left="720" w:hanging="360"/>
+      </w:pPr>
+      <w:rPr>
+        <w:rFonts w:ascii="Symbol" w:eastAsiaTheme="minorHAnsi" w:hAnsi="Symbol" w:cs="Times New Roman" w:hint="default"/>
+      </w:rPr>
+    </w:lvl>
+    <w:lvl w:ilvl="1" w:tplc="04090003">
+      <w:start w:val="1"/>
+      <w:numFmt w:val="bullet"/>
+      <w:lvlText w:val="o"/>
+      <w:lvlJc w:val="left"/>
+      <w:pPr>
+        <w:ind w:left="1440" w:hanging="360"/>
+      </w:pPr>
+      <w:rPr>
+        <w:rFonts w:ascii="Courier New" w:hAnsi="Courier New" w:cs="Courier New" w:hint="default"/>
+      </w:rPr>
+    </w:lvl>
+    <w:lvl w:ilvl="2" w:tplc="04090005" w:tentative="1">
+      <w:start w:val="1"/>
+      <w:numFmt w:val="bullet"/>
+      <w:lvlText w:val=""/>
+      <w:lvlJc w:val="left"/>
+      <w:pPr>
+        <w:ind w:left="2160" w:hanging="360"/>
+      </w:pPr>
+      <w:rPr>
+        <w:rFonts w:ascii="Wingdings" w:hAnsi="Wingdings" w:hint="default"/>
+      </w:rPr>
+    </w:lvl>
+    <w:lvl w:ilvl="3" w:tplc="04090001" w:tentative="1">
+      <w:start w:val="1"/>
+      <w:numFmt w:val="bullet"/>
+      <w:lvlText w:val=""/>
+      <w:lvlJc w:val="left"/>
+      <w:pPr>
+        <w:ind w:left="2880" w:hanging="360"/>
+      </w:pPr>
+      <w:rPr>
+        <w:rFonts w:ascii="Symbol" w:hAnsi="Symbol" w:hint="default"/>
+      </w:rPr>
+    </w:lvl>
+    <w:lvl w:ilvl="4" w:tplc="04090003" w:tentative="1">
+      <w:start w:val="1"/>
+      <w:numFmt w:val="bullet"/>
+      <w:lvlText w:val="o"/>
+      <w:lvlJc w:val="left"/>
+      <w:pPr>
+        <w:ind w:left="3600" w:hanging="360"/>
+      </w:pPr>
+      <w:rPr>
+        <w:rFonts w:ascii="Courier New" w:hAnsi="Courier New" w:cs="Courier New" w:hint="default"/>
+      </w:rPr>
+    </w:lvl>
+    <w:lvl w:ilvl="5" w:tplc="04090005" w:tentative="1">
+      <w:start w:val="1"/>
+      <w:numFmt w:val="bullet"/>
+      <w:lvlText w:val=""/>
+      <w:lvlJc w:val="left"/>
+      <w:pPr>
+        <w:ind w:left="4320" w:hanging="360"/>
+      </w:pPr>
+      <w:rPr>
+        <w:rFonts w:ascii="Wingdings" w:hAnsi="Wingdings" w:hint="default"/>
+      </w:rPr>
+    </w:lvl>
+    <w:lvl w:ilvl="6" w:tplc="04090001" w:tentative="1">
+      <w:start w:val="1"/>
+      <w:numFmt w:val="bullet"/>
+      <w:lvlText w:val=""/>
+      <w:lvlJc w:val="left"/>
+      <w:pPr>
+        <w:ind w:left="5040" w:hanging="360"/>
+      </w:pPr>
+      <w:rPr>
+        <w:rFonts w:ascii="Symbol" w:hAnsi="Symbol" w:hint="default"/>
+      </w:rPr>
+    </w:lvl>
+    <w:lvl w:ilvl="7" w:tplc="04090003" w:tentative="1">
+      <w:start w:val="1"/>
+      <w:numFmt w:val="bullet"/>
+      <w:lvlText w:val="o"/>
+      <w:lvlJc w:val="left"/>
+      <w:pPr>
+        <w:ind w:left="5760" w:hanging="360"/>
+      </w:pPr>
+      <w:rPr>
+        <w:rFonts w:ascii="Courier New" w:hAnsi="Courier New" w:cs="Courier New" w:hint="default"/>
+      </w:rPr>
+    </w:lvl>
+    <w:lvl w:ilvl="8" w:tplc="04090005" w:tentative="1">
+      <w:start w:val="1"/>
+      <w:numFmt w:val="bullet"/>
+      <w:lvlText w:val=""/>
+      <w:lvlJc w:val="left"/>
+      <w:pPr>
+        <w:ind w:left="6480" w:hanging="360"/>
+      </w:pPr>
+      <w:rPr>
+        <w:rFonts w:ascii="Wingdings" w:hAnsi="Wingdings" w:hint="default"/>
+      </w:rPr>
+    </w:lvl>
+  </w:abstractNum>
+  <w:num w:numId="1">
+    <w:abstractNumId w:val="0"/>
+  </w:num>
+</w:numbering>
 </file>
 
 <file path=word/styles.xml><?xml version="1.0" encoding="utf-8"?>
@@ -1244,6 +1555,17 @@
       <w:bCs/>
     </w:rPr>
   </w:style>
+  <w:style w:type="paragraph" w:styleId="ListParagraph">
+    <w:name w:val="List Paragraph"/>
+    <w:basedOn w:val="Normal"/>
+    <w:uiPriority w:val="34"/>
+    <w:qFormat/>
+    <w:rsid w:val="00544FDE"/>
+    <w:pPr>
+      <w:ind w:left="720"/>
+      <w:contextualSpacing/>
+    </w:pPr>
+  </w:style>
 </w:styles>
 </file>
 
@@ -1697,7 +2019,7 @@
 </file>
 
 <file path=customXml/itemProps1.xml><?xml version="1.0" encoding="utf-8"?>
-<ds:datastoreItem xmlns:ds="http://schemas.openxmlformats.org/officeDocument/2006/customXml" ds:itemID="{4A5366E2-2590-4E13-A94F-C8584EB2FF0E}">
+<ds:datastoreItem xmlns:ds="http://schemas.openxmlformats.org/officeDocument/2006/customXml" ds:itemID="{CA66393F-6389-41BE-842B-2A2604F3DDCC}">
   <ds:schemaRefs>
     <ds:schemaRef ds:uri="http://schemas.openxmlformats.org/officeDocument/2006/bibliography"/>
   </ds:schemaRefs>

</xml_diff>

<commit_message>
add notes for BigData section
</commit_message>
<xml_diff>
--- a/Week1_DBnBI_Bibliography/BachmeierNTIM7020-1.docx
+++ b/Week1_DBnBI_Bibliography/BachmeierNTIM7020-1.docx
@@ -417,7 +417,15 @@
       <w:r>
         <w:lastRenderedPageBreak/>
         <w:tab/>
-        <w:t>Good data in, good aggregations out. It is important to measure your data quality upfront and often</w:t>
+        <w:t>Good data in, good aggregations out</w:t>
+      </w:r>
+      <w:proofErr w:type="gramStart"/>
+      <w:r>
+        <w:t xml:space="preserve">. </w:t>
+      </w:r>
+      <w:proofErr w:type="gramEnd"/>
+      <w:r>
+        <w:t>It is important to measure your data quality upfront and often</w:t>
       </w:r>
       <w:sdt>
         <w:sdtPr>
@@ -445,8 +453,13 @@
           </w:r>
         </w:sdtContent>
       </w:sdt>
-      <w:r>
-        <w:t>. Read the article and put more content here.</w:t>
+      <w:proofErr w:type="gramStart"/>
+      <w:r>
+        <w:t xml:space="preserve">. </w:t>
+      </w:r>
+      <w:proofErr w:type="gramEnd"/>
+      <w:r>
+        <w:t>Read the article and put more content here.</w:t>
       </w:r>
     </w:p>
     <w:p/>
@@ -473,8 +486,6 @@
       <w:r>
         <w:t>Cloud Storage</w:t>
       </w:r>
-      <w:bookmarkStart w:id="0" w:name="_GoBack"/>
-      <w:bookmarkEnd w:id="0"/>
     </w:p>
     <w:p>
       <w:pPr>
@@ -485,7 +496,7 @@
         </w:numPr>
       </w:pPr>
       <w:r>
-        <w:t xml:space="preserve">Next Topic: A Graph Database of Yelp Dataset Challenge 2018 </w:t>
+        <w:t xml:space="preserve">A Graph Database of Yelp Dataset Challenge 2018 </w:t>
       </w:r>
       <w:proofErr w:type="spellStart"/>
       <w:r>
@@ -620,6 +631,8 @@
       <w:r>
         <w:t>specific here&gt;</w:t>
       </w:r>
+      <w:bookmarkStart w:id="0" w:name="_GoBack"/>
+      <w:bookmarkEnd w:id="0"/>
     </w:p>
     <w:p>
       <w:pPr>
@@ -2019,7 +2032,7 @@
 </file>
 
 <file path=customXml/itemProps1.xml><?xml version="1.0" encoding="utf-8"?>
-<ds:datastoreItem xmlns:ds="http://schemas.openxmlformats.org/officeDocument/2006/customXml" ds:itemID="{CA66393F-6389-41BE-842B-2A2604F3DDCC}">
+<ds:datastoreItem xmlns:ds="http://schemas.openxmlformats.org/officeDocument/2006/customXml" ds:itemID="{8ADA5AD3-9BCF-48C2-9435-868D5CDFB34B}">
   <ds:schemaRefs>
     <ds:schemaRef ds:uri="http://schemas.openxmlformats.org/officeDocument/2006/bibliography"/>
   </ds:schemaRefs>

</xml_diff>